<commit_message>
Report of course work
</commit_message>
<xml_diff>
--- a/tasks/course_work/report-Smirnov.docx
+++ b/tasks/course_work/report-Smirnov.docx
@@ -446,7 +446,7 @@
                 <w:noProof/>
                 <w:webHidden/>
               </w:rPr>
-              <w:t>4</w:t>
+              <w:t>3</w:t>
             </w:r>
             <w:r>
               <w:rPr>
@@ -536,7 +536,7 @@
                 <w:noProof/>
                 <w:webHidden/>
               </w:rPr>
-              <w:t>4</w:t>
+              <w:t>3</w:t>
             </w:r>
             <w:r>
               <w:rPr>
@@ -607,7 +607,7 @@
                 <w:noProof/>
                 <w:webHidden/>
               </w:rPr>
-              <w:t>4</w:t>
+              <w:t>3</w:t>
             </w:r>
             <w:r>
               <w:rPr>
@@ -678,7 +678,7 @@
                 <w:noProof/>
                 <w:webHidden/>
               </w:rPr>
-              <w:t>4</w:t>
+              <w:t>3</w:t>
             </w:r>
             <w:r>
               <w:rPr>
@@ -749,7 +749,7 @@
                 <w:noProof/>
                 <w:webHidden/>
               </w:rPr>
-              <w:t>4</w:t>
+              <w:t>3</w:t>
             </w:r>
             <w:r>
               <w:rPr>
@@ -839,7 +839,7 @@
                 <w:noProof/>
                 <w:webHidden/>
               </w:rPr>
-              <w:t>4</w:t>
+              <w:t>3</w:t>
             </w:r>
             <w:r>
               <w:rPr>
@@ -929,7 +929,7 @@
                 <w:noProof/>
                 <w:webHidden/>
               </w:rPr>
-              <w:t>5</w:t>
+              <w:t>4</w:t>
             </w:r>
             <w:r>
               <w:rPr>
@@ -1019,7 +1019,7 @@
                 <w:noProof/>
                 <w:webHidden/>
               </w:rPr>
-              <w:t>5</w:t>
+              <w:t>4</w:t>
             </w:r>
             <w:r>
               <w:rPr>
@@ -1091,7 +1091,7 @@
                 <w:noProof/>
                 <w:webHidden/>
               </w:rPr>
-              <w:t>5</w:t>
+              <w:t>4</w:t>
             </w:r>
             <w:r>
               <w:rPr>
@@ -1150,6 +1150,8 @@
         </w:rPr>
         <w:br w:type="page"/>
       </w:r>
+      <w:bookmarkStart w:id="0" w:name="_GoBack"/>
+      <w:bookmarkEnd w:id="0"/>
     </w:p>
     <w:p>
       <w:pPr>
@@ -1172,7 +1174,7 @@
           <w:szCs w:val="36"/>
         </w:rPr>
       </w:pPr>
-      <w:bookmarkStart w:id="0" w:name="_Toc27871589"/>
+      <w:bookmarkStart w:id="1" w:name="_Toc27871589"/>
       <w:r>
         <w:rPr>
           <w:rFonts w:ascii="Times New Roman" w:eastAsia="Times New Roman" w:hAnsi="Times New Roman" w:cs="Times New Roman"/>
@@ -1184,7 +1186,7 @@
         <w:lastRenderedPageBreak/>
         <w:t>Цель работы</w:t>
       </w:r>
-      <w:bookmarkEnd w:id="0"/>
+      <w:bookmarkEnd w:id="1"/>
     </w:p>
     <w:p>
       <w:pPr>
@@ -1230,7 +1232,7 @@
           <w:szCs w:val="36"/>
         </w:rPr>
       </w:pPr>
-      <w:bookmarkStart w:id="1" w:name="_Toc27871590"/>
+      <w:bookmarkStart w:id="2" w:name="_Toc27871590"/>
       <w:r>
         <w:rPr>
           <w:rFonts w:ascii="Times New Roman" w:eastAsia="Times New Roman" w:hAnsi="Times New Roman" w:cs="Times New Roman"/>
@@ -1241,7 +1243,7 @@
         </w:rPr>
         <w:t>Ход работы</w:t>
       </w:r>
-      <w:bookmarkEnd w:id="1"/>
+      <w:bookmarkEnd w:id="2"/>
     </w:p>
     <w:p>
       <w:pPr>
@@ -1251,36 +1253,42 @@
         <w:outlineLvl w:val="0"/>
         <w:rPr>
           <w:rFonts w:ascii="Times New Roman" w:eastAsia="Times New Roman" w:hAnsi="Times New Roman" w:cs="Times New Roman"/>
+          <w:b/>
+          <w:bCs/>
           <w:color w:val="000000"/>
           <w:sz w:val="28"/>
           <w:szCs w:val="28"/>
           <w:lang w:val="en-US"/>
         </w:rPr>
       </w:pPr>
-      <w:bookmarkStart w:id="2" w:name="_Toc27124671"/>
-      <w:bookmarkStart w:id="3" w:name="_Toc27125376"/>
-      <w:bookmarkStart w:id="4" w:name="_Toc27871591"/>
-      <w:r>
-        <w:rPr>
-          <w:rFonts w:ascii="Times New Roman" w:eastAsia="Times New Roman" w:hAnsi="Times New Roman" w:cs="Times New Roman"/>
+      <w:bookmarkStart w:id="3" w:name="_Toc27124671"/>
+      <w:bookmarkStart w:id="4" w:name="_Toc27125376"/>
+      <w:bookmarkStart w:id="5" w:name="_Toc27871591"/>
+      <w:r>
+        <w:rPr>
+          <w:rFonts w:ascii="Times New Roman" w:eastAsia="Times New Roman" w:hAnsi="Times New Roman" w:cs="Times New Roman"/>
+          <w:b/>
+          <w:bCs/>
           <w:color w:val="000000"/>
           <w:sz w:val="28"/>
           <w:szCs w:val="28"/>
         </w:rPr>
         <w:t xml:space="preserve">1. </w:t>
       </w:r>
-      <w:bookmarkEnd w:id="2"/>
       <w:bookmarkEnd w:id="3"/>
-      <w:r>
-        <w:rPr>
-          <w:rFonts w:ascii="Times New Roman" w:eastAsia="Times New Roman" w:hAnsi="Times New Roman" w:cs="Times New Roman"/>
+      <w:bookmarkEnd w:id="4"/>
+      <w:r>
+        <w:rPr>
+          <w:rFonts w:ascii="Times New Roman" w:eastAsia="Times New Roman" w:hAnsi="Times New Roman" w:cs="Times New Roman"/>
+          <w:b/>
+          <w:bCs/>
           <w:color w:val="000000"/>
           <w:sz w:val="28"/>
           <w:szCs w:val="28"/>
         </w:rPr>
         <w:t>Выбор языка программирования</w:t>
       </w:r>
-      <w:bookmarkEnd w:id="4"/>
+      <w:bookmarkEnd w:id="5"/>
     </w:p>
     <w:p>
       <w:pPr>
@@ -1290,20 +1298,16 @@
         <w:outlineLvl w:val="0"/>
         <w:rPr>
           <w:rFonts w:ascii="Times New Roman" w:eastAsia="Times New Roman" w:hAnsi="Times New Roman" w:cs="Times New Roman"/>
-          <w:b/>
-          <w:bCs/>
-          <w:color w:val="000000"/>
-          <w:sz w:val="28"/>
-          <w:szCs w:val="28"/>
-        </w:rPr>
-      </w:pPr>
-      <w:bookmarkStart w:id="5" w:name="_Toc27871550"/>
-      <w:bookmarkStart w:id="6" w:name="_Toc27871592"/>
-      <w:r>
-        <w:rPr>
-          <w:rFonts w:ascii="Times New Roman" w:eastAsia="Times New Roman" w:hAnsi="Times New Roman" w:cs="Times New Roman"/>
-          <w:b/>
-          <w:bCs/>
+          <w:color w:val="000000"/>
+          <w:sz w:val="28"/>
+          <w:szCs w:val="28"/>
+        </w:rPr>
+      </w:pPr>
+      <w:bookmarkStart w:id="6" w:name="_Toc27871550"/>
+      <w:bookmarkStart w:id="7" w:name="_Toc27871592"/>
+      <w:r>
+        <w:rPr>
+          <w:rFonts w:ascii="Times New Roman" w:eastAsia="Times New Roman" w:hAnsi="Times New Roman" w:cs="Times New Roman"/>
           <w:color w:val="000000"/>
           <w:sz w:val="28"/>
           <w:szCs w:val="28"/>
@@ -1313,8 +1317,6 @@
       <w:r>
         <w:rPr>
           <w:rFonts w:ascii="Times New Roman" w:eastAsia="Times New Roman" w:hAnsi="Times New Roman" w:cs="Times New Roman"/>
-          <w:b/>
-          <w:bCs/>
           <w:color w:val="000000"/>
           <w:sz w:val="28"/>
           <w:szCs w:val="28"/>
@@ -1325,16 +1327,14 @@
       <w:r>
         <w:rPr>
           <w:rFonts w:ascii="Times New Roman" w:eastAsia="Times New Roman" w:hAnsi="Times New Roman" w:cs="Times New Roman"/>
-          <w:b/>
-          <w:bCs/>
           <w:color w:val="000000"/>
           <w:sz w:val="28"/>
           <w:szCs w:val="28"/>
         </w:rPr>
         <w:t>.</w:t>
       </w:r>
-      <w:bookmarkEnd w:id="5"/>
       <w:bookmarkEnd w:id="6"/>
+      <w:bookmarkEnd w:id="7"/>
     </w:p>
     <w:p>
       <w:pPr>
@@ -1344,35 +1344,41 @@
         <w:outlineLvl w:val="0"/>
         <w:rPr>
           <w:rFonts w:ascii="Times New Roman" w:eastAsia="Times New Roman" w:hAnsi="Times New Roman" w:cs="Times New Roman"/>
-          <w:color w:val="000000"/>
-          <w:sz w:val="28"/>
-          <w:szCs w:val="28"/>
-        </w:rPr>
-      </w:pPr>
-      <w:bookmarkStart w:id="7" w:name="_Toc27124673"/>
-      <w:bookmarkStart w:id="8" w:name="_Toc27125378"/>
-      <w:bookmarkStart w:id="9" w:name="_Toc27871593"/>
-      <w:r>
-        <w:rPr>
-          <w:rFonts w:ascii="Times New Roman" w:eastAsia="Times New Roman" w:hAnsi="Times New Roman" w:cs="Times New Roman"/>
+          <w:b/>
+          <w:bCs/>
+          <w:color w:val="000000"/>
+          <w:sz w:val="28"/>
+          <w:szCs w:val="28"/>
+        </w:rPr>
+      </w:pPr>
+      <w:bookmarkStart w:id="8" w:name="_Toc27124673"/>
+      <w:bookmarkStart w:id="9" w:name="_Toc27125378"/>
+      <w:bookmarkStart w:id="10" w:name="_Toc27871593"/>
+      <w:r>
+        <w:rPr>
+          <w:rFonts w:ascii="Times New Roman" w:eastAsia="Times New Roman" w:hAnsi="Times New Roman" w:cs="Times New Roman"/>
+          <w:b/>
+          <w:bCs/>
           <w:color w:val="000000"/>
           <w:sz w:val="28"/>
           <w:szCs w:val="28"/>
         </w:rPr>
         <w:t xml:space="preserve">2. </w:t>
       </w:r>
-      <w:bookmarkEnd w:id="7"/>
       <w:bookmarkEnd w:id="8"/>
-      <w:r>
-        <w:rPr>
-          <w:rFonts w:ascii="Times New Roman" w:eastAsia="Times New Roman" w:hAnsi="Times New Roman" w:cs="Times New Roman"/>
+      <w:bookmarkEnd w:id="9"/>
+      <w:r>
+        <w:rPr>
+          <w:rFonts w:ascii="Times New Roman" w:eastAsia="Times New Roman" w:hAnsi="Times New Roman" w:cs="Times New Roman"/>
+          <w:b/>
+          <w:bCs/>
           <w:color w:val="000000"/>
           <w:sz w:val="28"/>
           <w:szCs w:val="28"/>
         </w:rPr>
         <w:t>Графический интерфейс</w:t>
       </w:r>
-      <w:bookmarkEnd w:id="9"/>
+      <w:bookmarkEnd w:id="10"/>
     </w:p>
     <w:p>
       <w:pPr>
@@ -1382,20 +1388,16 @@
         <w:outlineLvl w:val="0"/>
         <w:rPr>
           <w:rFonts w:ascii="Times New Roman" w:eastAsia="Times New Roman" w:hAnsi="Times New Roman" w:cs="Times New Roman"/>
-          <w:b/>
-          <w:bCs/>
-          <w:color w:val="000000"/>
-          <w:sz w:val="28"/>
-          <w:szCs w:val="28"/>
-        </w:rPr>
-      </w:pPr>
-      <w:bookmarkStart w:id="10" w:name="_Toc27871552"/>
-      <w:bookmarkStart w:id="11" w:name="_Toc27871594"/>
-      <w:r>
-        <w:rPr>
-          <w:rFonts w:ascii="Times New Roman" w:eastAsia="Times New Roman" w:hAnsi="Times New Roman" w:cs="Times New Roman"/>
-          <w:b/>
-          <w:bCs/>
+          <w:color w:val="000000"/>
+          <w:sz w:val="28"/>
+          <w:szCs w:val="28"/>
+        </w:rPr>
+      </w:pPr>
+      <w:bookmarkStart w:id="11" w:name="_Toc27871552"/>
+      <w:bookmarkStart w:id="12" w:name="_Toc27871594"/>
+      <w:r>
+        <w:rPr>
+          <w:rFonts w:ascii="Times New Roman" w:eastAsia="Times New Roman" w:hAnsi="Times New Roman" w:cs="Times New Roman"/>
           <w:color w:val="000000"/>
           <w:sz w:val="28"/>
           <w:szCs w:val="28"/>
@@ -1405,8 +1407,6 @@
       <w:r>
         <w:rPr>
           <w:rFonts w:ascii="Times New Roman" w:eastAsia="Times New Roman" w:hAnsi="Times New Roman" w:cs="Times New Roman"/>
-          <w:b/>
-          <w:bCs/>
           <w:color w:val="000000"/>
           <w:sz w:val="28"/>
           <w:szCs w:val="28"/>
@@ -1417,27 +1417,34 @@
       <w:r>
         <w:rPr>
           <w:rFonts w:ascii="Times New Roman" w:eastAsia="Times New Roman" w:hAnsi="Times New Roman" w:cs="Times New Roman"/>
-          <w:b/>
-          <w:bCs/>
           <w:color w:val="000000"/>
           <w:sz w:val="28"/>
           <w:szCs w:val="28"/>
         </w:rPr>
         <w:t xml:space="preserve">, </w:t>
       </w:r>
-      <w:r>
-        <w:rPr>
-          <w:rFonts w:ascii="Times New Roman" w:eastAsia="Times New Roman" w:hAnsi="Times New Roman" w:cs="Times New Roman"/>
-          <w:b/>
-          <w:bCs/>
-          <w:color w:val="000000"/>
-          <w:sz w:val="28"/>
-          <w:szCs w:val="28"/>
-        </w:rPr>
-        <w:t>т.к. она позволила не только упростить расположение графических элементов, но и назначить действия, которые будут производиться по нажатию кнопки.</w:t>
-      </w:r>
-      <w:bookmarkEnd w:id="10"/>
+      <w:proofErr w:type="gramStart"/>
+      <w:r>
+        <w:rPr>
+          <w:rFonts w:ascii="Times New Roman" w:eastAsia="Times New Roman" w:hAnsi="Times New Roman" w:cs="Times New Roman"/>
+          <w:color w:val="000000"/>
+          <w:sz w:val="28"/>
+          <w:szCs w:val="28"/>
+        </w:rPr>
+        <w:t>т.к.</w:t>
+      </w:r>
+      <w:proofErr w:type="gramEnd"/>
+      <w:r>
+        <w:rPr>
+          <w:rFonts w:ascii="Times New Roman" w:eastAsia="Times New Roman" w:hAnsi="Times New Roman" w:cs="Times New Roman"/>
+          <w:color w:val="000000"/>
+          <w:sz w:val="28"/>
+          <w:szCs w:val="28"/>
+        </w:rPr>
+        <w:t xml:space="preserve"> она позволила не только упростить расположение графических элементов, но и назначить действия, которые будут производиться по нажатию кнопки.</w:t>
+      </w:r>
       <w:bookmarkEnd w:id="11"/>
+      <w:bookmarkEnd w:id="12"/>
     </w:p>
     <w:p>
       <w:pPr>
@@ -1447,35 +1454,41 @@
         <w:outlineLvl w:val="0"/>
         <w:rPr>
           <w:rFonts w:ascii="Times New Roman" w:eastAsia="Times New Roman" w:hAnsi="Times New Roman" w:cs="Times New Roman"/>
-          <w:color w:val="000000"/>
-          <w:sz w:val="28"/>
-          <w:szCs w:val="28"/>
-        </w:rPr>
-      </w:pPr>
-      <w:bookmarkStart w:id="12" w:name="_Toc27124675"/>
-      <w:bookmarkStart w:id="13" w:name="_Toc27125380"/>
-      <w:bookmarkStart w:id="14" w:name="_Toc27871595"/>
-      <w:r>
-        <w:rPr>
-          <w:rFonts w:ascii="Times New Roman" w:eastAsia="Times New Roman" w:hAnsi="Times New Roman" w:cs="Times New Roman"/>
+          <w:b/>
+          <w:bCs/>
+          <w:color w:val="000000"/>
+          <w:sz w:val="28"/>
+          <w:szCs w:val="28"/>
+        </w:rPr>
+      </w:pPr>
+      <w:bookmarkStart w:id="13" w:name="_Toc27124675"/>
+      <w:bookmarkStart w:id="14" w:name="_Toc27125380"/>
+      <w:bookmarkStart w:id="15" w:name="_Toc27871595"/>
+      <w:r>
+        <w:rPr>
+          <w:rFonts w:ascii="Times New Roman" w:eastAsia="Times New Roman" w:hAnsi="Times New Roman" w:cs="Times New Roman"/>
+          <w:b/>
+          <w:bCs/>
           <w:color w:val="000000"/>
           <w:sz w:val="28"/>
           <w:szCs w:val="28"/>
         </w:rPr>
         <w:t xml:space="preserve">3. </w:t>
       </w:r>
-      <w:bookmarkEnd w:id="12"/>
       <w:bookmarkEnd w:id="13"/>
-      <w:r>
-        <w:rPr>
-          <w:rFonts w:ascii="Times New Roman" w:eastAsia="Times New Roman" w:hAnsi="Times New Roman" w:cs="Times New Roman"/>
+      <w:bookmarkEnd w:id="14"/>
+      <w:r>
+        <w:rPr>
+          <w:rFonts w:ascii="Times New Roman" w:eastAsia="Times New Roman" w:hAnsi="Times New Roman" w:cs="Times New Roman"/>
+          <w:b/>
+          <w:bCs/>
           <w:color w:val="000000"/>
           <w:sz w:val="28"/>
           <w:szCs w:val="28"/>
         </w:rPr>
         <w:t>Функциональная реализация</w:t>
       </w:r>
-      <w:bookmarkEnd w:id="14"/>
+      <w:bookmarkEnd w:id="15"/>
     </w:p>
     <w:p>
       <w:pPr>
@@ -1485,20 +1498,16 @@
         <w:outlineLvl w:val="0"/>
         <w:rPr>
           <w:rFonts w:ascii="Times New Roman" w:eastAsia="Times New Roman" w:hAnsi="Times New Roman" w:cs="Times New Roman"/>
-          <w:b/>
-          <w:bCs/>
-          <w:color w:val="000000"/>
-          <w:sz w:val="28"/>
-          <w:szCs w:val="28"/>
-        </w:rPr>
-      </w:pPr>
-      <w:bookmarkStart w:id="15" w:name="_Toc27871554"/>
-      <w:bookmarkStart w:id="16" w:name="_Toc27871596"/>
-      <w:r>
-        <w:rPr>
-          <w:rFonts w:ascii="Times New Roman" w:eastAsia="Times New Roman" w:hAnsi="Times New Roman" w:cs="Times New Roman"/>
-          <w:b/>
-          <w:bCs/>
+          <w:color w:val="000000"/>
+          <w:sz w:val="28"/>
+          <w:szCs w:val="28"/>
+        </w:rPr>
+      </w:pPr>
+      <w:bookmarkStart w:id="16" w:name="_Toc27871554"/>
+      <w:bookmarkStart w:id="17" w:name="_Toc27871596"/>
+      <w:r>
+        <w:rPr>
+          <w:rFonts w:ascii="Times New Roman" w:eastAsia="Times New Roman" w:hAnsi="Times New Roman" w:cs="Times New Roman"/>
           <w:color w:val="000000"/>
           <w:sz w:val="28"/>
           <w:szCs w:val="28"/>
@@ -1508,8 +1517,6 @@
       <w:r>
         <w:rPr>
           <w:rFonts w:ascii="Times New Roman" w:eastAsia="Times New Roman" w:hAnsi="Times New Roman" w:cs="Times New Roman"/>
-          <w:b/>
-          <w:bCs/>
           <w:color w:val="000000"/>
           <w:sz w:val="28"/>
           <w:szCs w:val="28"/>
@@ -1520,41 +1527,15 @@
       <w:r>
         <w:rPr>
           <w:rFonts w:ascii="Times New Roman" w:eastAsia="Times New Roman" w:hAnsi="Times New Roman" w:cs="Times New Roman"/>
-          <w:b/>
-          <w:bCs/>
-          <w:color w:val="000000"/>
-          <w:sz w:val="28"/>
-          <w:szCs w:val="28"/>
-        </w:rPr>
-        <w:t xml:space="preserve">, </w:t>
-      </w:r>
-      <w:r>
-        <w:rPr>
-          <w:rFonts w:ascii="Times New Roman" w:eastAsia="Times New Roman" w:hAnsi="Times New Roman" w:cs="Times New Roman"/>
-          <w:b/>
-          <w:bCs/>
-          <w:color w:val="000000"/>
-          <w:sz w:val="28"/>
-          <w:szCs w:val="28"/>
-        </w:rPr>
-        <w:t>от него наследуются классы</w:t>
-      </w:r>
-      <w:r>
-        <w:rPr>
-          <w:rFonts w:ascii="Times New Roman" w:eastAsia="Times New Roman" w:hAnsi="Times New Roman" w:cs="Times New Roman"/>
-          <w:b/>
-          <w:bCs/>
-          <w:color w:val="000000"/>
-          <w:sz w:val="28"/>
-          <w:szCs w:val="28"/>
-        </w:rPr>
-        <w:t xml:space="preserve"> </w:t>
-      </w:r>
-      <w:r>
-        <w:rPr>
-          <w:rFonts w:ascii="Times New Roman" w:eastAsia="Times New Roman" w:hAnsi="Times New Roman" w:cs="Times New Roman"/>
-          <w:b/>
-          <w:bCs/>
+          <w:color w:val="000000"/>
+          <w:sz w:val="28"/>
+          <w:szCs w:val="28"/>
+        </w:rPr>
+        <w:t xml:space="preserve">, от него наследуются классы </w:t>
+      </w:r>
+      <w:r>
+        <w:rPr>
+          <w:rFonts w:ascii="Times New Roman" w:eastAsia="Times New Roman" w:hAnsi="Times New Roman" w:cs="Times New Roman"/>
           <w:color w:val="000000"/>
           <w:sz w:val="28"/>
           <w:szCs w:val="28"/>
@@ -1565,31 +1546,16 @@
       <w:r>
         <w:rPr>
           <w:rFonts w:ascii="Times New Roman" w:eastAsia="Times New Roman" w:hAnsi="Times New Roman" w:cs="Times New Roman"/>
-          <w:b/>
-          <w:bCs/>
-          <w:color w:val="000000"/>
-          <w:sz w:val="28"/>
-          <w:szCs w:val="28"/>
-        </w:rPr>
-        <w:t xml:space="preserve"> (</w:t>
-      </w:r>
-      <w:r>
-        <w:rPr>
-          <w:rFonts w:ascii="Times New Roman" w:eastAsia="Times New Roman" w:hAnsi="Times New Roman" w:cs="Times New Roman"/>
-          <w:b/>
-          <w:bCs/>
-          <w:color w:val="000000"/>
-          <w:sz w:val="28"/>
-          <w:szCs w:val="28"/>
-        </w:rPr>
-        <w:t xml:space="preserve">дроби), </w:t>
+          <w:color w:val="000000"/>
+          <w:sz w:val="28"/>
+          <w:szCs w:val="28"/>
+        </w:rPr>
+        <w:t xml:space="preserve"> (дроби), </w:t>
       </w:r>
       <w:proofErr w:type="spellStart"/>
       <w:r>
         <w:rPr>
           <w:rFonts w:ascii="Times New Roman" w:eastAsia="Times New Roman" w:hAnsi="Times New Roman" w:cs="Times New Roman"/>
-          <w:b/>
-          <w:bCs/>
           <w:color w:val="000000"/>
           <w:sz w:val="28"/>
           <w:szCs w:val="28"/>
@@ -1601,8 +1567,6 @@
       <w:r>
         <w:rPr>
           <w:rFonts w:ascii="Times New Roman" w:eastAsia="Times New Roman" w:hAnsi="Times New Roman" w:cs="Times New Roman"/>
-          <w:b/>
-          <w:bCs/>
           <w:color w:val="000000"/>
           <w:sz w:val="28"/>
           <w:szCs w:val="28"/>
@@ -1612,8 +1576,6 @@
       <w:r>
         <w:rPr>
           <w:rFonts w:ascii="Times New Roman" w:eastAsia="Times New Roman" w:hAnsi="Times New Roman" w:cs="Times New Roman"/>
-          <w:b/>
-          <w:bCs/>
           <w:color w:val="000000"/>
           <w:sz w:val="28"/>
           <w:szCs w:val="28"/>
@@ -1624,31 +1586,16 @@
       <w:r>
         <w:rPr>
           <w:rFonts w:ascii="Times New Roman" w:eastAsia="Times New Roman" w:hAnsi="Times New Roman" w:cs="Times New Roman"/>
-          <w:b/>
-          <w:bCs/>
-          <w:color w:val="000000"/>
-          <w:sz w:val="28"/>
-          <w:szCs w:val="28"/>
-        </w:rPr>
-        <w:t xml:space="preserve">), </w:t>
-      </w:r>
-      <w:r>
-        <w:rPr>
-          <w:rFonts w:ascii="Times New Roman" w:eastAsia="Times New Roman" w:hAnsi="Times New Roman" w:cs="Times New Roman"/>
-          <w:b/>
-          <w:bCs/>
-          <w:color w:val="000000"/>
-          <w:sz w:val="28"/>
-          <w:szCs w:val="28"/>
-        </w:rPr>
-        <w:t xml:space="preserve">и </w:t>
+          <w:color w:val="000000"/>
+          <w:sz w:val="28"/>
+          <w:szCs w:val="28"/>
+        </w:rPr>
+        <w:t xml:space="preserve">), и </w:t>
       </w:r>
       <w:proofErr w:type="spellStart"/>
       <w:r>
         <w:rPr>
           <w:rFonts w:ascii="Times New Roman" w:eastAsia="Times New Roman" w:hAnsi="Times New Roman" w:cs="Times New Roman"/>
-          <w:b/>
-          <w:bCs/>
           <w:color w:val="000000"/>
           <w:sz w:val="28"/>
           <w:szCs w:val="28"/>
@@ -1660,30 +1607,15 @@
       <w:r>
         <w:rPr>
           <w:rFonts w:ascii="Times New Roman" w:eastAsia="Times New Roman" w:hAnsi="Times New Roman" w:cs="Times New Roman"/>
-          <w:b/>
-          <w:bCs/>
-          <w:color w:val="000000"/>
-          <w:sz w:val="28"/>
-          <w:szCs w:val="28"/>
-        </w:rPr>
-        <w:t xml:space="preserve"> (</w:t>
-      </w:r>
-      <w:r>
-        <w:rPr>
-          <w:rFonts w:ascii="Times New Roman" w:eastAsia="Times New Roman" w:hAnsi="Times New Roman" w:cs="Times New Roman"/>
-          <w:b/>
-          <w:bCs/>
-          <w:color w:val="000000"/>
-          <w:sz w:val="28"/>
-          <w:szCs w:val="28"/>
-        </w:rPr>
-        <w:t xml:space="preserve">оператор как строка и два операнда как </w:t>
-      </w:r>
-      <w:r>
-        <w:rPr>
-          <w:rFonts w:ascii="Times New Roman" w:eastAsia="Times New Roman" w:hAnsi="Times New Roman" w:cs="Times New Roman"/>
-          <w:b/>
-          <w:bCs/>
+          <w:color w:val="000000"/>
+          <w:sz w:val="28"/>
+          <w:szCs w:val="28"/>
+        </w:rPr>
+        <w:t xml:space="preserve"> (оператор как строка и два операнда как </w:t>
+      </w:r>
+      <w:r>
+        <w:rPr>
+          <w:rFonts w:ascii="Times New Roman" w:eastAsia="Times New Roman" w:hAnsi="Times New Roman" w:cs="Times New Roman"/>
           <w:color w:val="000000"/>
           <w:sz w:val="28"/>
           <w:szCs w:val="28"/>
@@ -1694,42 +1626,16 @@
       <w:r>
         <w:rPr>
           <w:rFonts w:ascii="Times New Roman" w:eastAsia="Times New Roman" w:hAnsi="Times New Roman" w:cs="Times New Roman"/>
-          <w:b/>
-          <w:bCs/>
-          <w:color w:val="000000"/>
-          <w:sz w:val="28"/>
-          <w:szCs w:val="28"/>
-        </w:rPr>
-        <w:t>)</w:t>
-      </w:r>
-      <w:r>
-        <w:rPr>
-          <w:rFonts w:ascii="Times New Roman" w:eastAsia="Times New Roman" w:hAnsi="Times New Roman" w:cs="Times New Roman"/>
-          <w:b/>
-          <w:bCs/>
-          <w:color w:val="000000"/>
-          <w:sz w:val="28"/>
-          <w:szCs w:val="28"/>
-        </w:rPr>
-        <w:t xml:space="preserve">. </w:t>
-      </w:r>
-      <w:r>
-        <w:rPr>
-          <w:rFonts w:ascii="Times New Roman" w:eastAsia="Times New Roman" w:hAnsi="Times New Roman" w:cs="Times New Roman"/>
-          <w:b/>
-          <w:bCs/>
-          <w:color w:val="000000"/>
-          <w:sz w:val="28"/>
-          <w:szCs w:val="28"/>
-        </w:rPr>
-        <w:t xml:space="preserve">Тогда объект </w:t>
+          <w:color w:val="000000"/>
+          <w:sz w:val="28"/>
+          <w:szCs w:val="28"/>
+        </w:rPr>
+        <w:t xml:space="preserve">). Тогда объект </w:t>
       </w:r>
       <w:proofErr w:type="spellStart"/>
       <w:r>
         <w:rPr>
           <w:rFonts w:ascii="Times New Roman" w:eastAsia="Times New Roman" w:hAnsi="Times New Roman" w:cs="Times New Roman"/>
-          <w:b/>
-          <w:bCs/>
           <w:color w:val="000000"/>
           <w:sz w:val="28"/>
           <w:szCs w:val="28"/>
@@ -1740,8 +1646,6 @@
       <w:r>
         <w:rPr>
           <w:rFonts w:ascii="Times New Roman" w:eastAsia="Times New Roman" w:hAnsi="Times New Roman" w:cs="Times New Roman"/>
-          <w:b/>
-          <w:bCs/>
           <w:color w:val="000000"/>
           <w:sz w:val="28"/>
           <w:szCs w:val="28"/>
@@ -1752,8 +1656,6 @@
       <w:r>
         <w:rPr>
           <w:rFonts w:ascii="Times New Roman" w:eastAsia="Times New Roman" w:hAnsi="Times New Roman" w:cs="Times New Roman"/>
-          <w:b/>
-          <w:bCs/>
           <w:color w:val="000000"/>
           <w:sz w:val="28"/>
           <w:szCs w:val="28"/>
@@ -1764,8 +1666,6 @@
       <w:r>
         <w:rPr>
           <w:rFonts w:ascii="Times New Roman" w:eastAsia="Times New Roman" w:hAnsi="Times New Roman" w:cs="Times New Roman"/>
-          <w:b/>
-          <w:bCs/>
           <w:color w:val="000000"/>
           <w:sz w:val="28"/>
           <w:szCs w:val="28"/>
@@ -1776,8 +1676,6 @@
       <w:r>
         <w:rPr>
           <w:rFonts w:ascii="Times New Roman" w:eastAsia="Times New Roman" w:hAnsi="Times New Roman" w:cs="Times New Roman"/>
-          <w:b/>
-          <w:bCs/>
           <w:color w:val="000000"/>
           <w:sz w:val="28"/>
           <w:szCs w:val="28"/>
@@ -1788,8 +1686,6 @@
       <w:r>
         <w:rPr>
           <w:rFonts w:ascii="Times New Roman" w:eastAsia="Times New Roman" w:hAnsi="Times New Roman" w:cs="Times New Roman"/>
-          <w:b/>
-          <w:bCs/>
           <w:color w:val="000000"/>
           <w:sz w:val="28"/>
           <w:szCs w:val="28"/>
@@ -1800,8 +1696,6 @@
       <w:r>
         <w:rPr>
           <w:rFonts w:ascii="Times New Roman" w:eastAsia="Times New Roman" w:hAnsi="Times New Roman" w:cs="Times New Roman"/>
-          <w:b/>
-          <w:bCs/>
           <w:color w:val="000000"/>
           <w:sz w:val="28"/>
           <w:szCs w:val="28"/>
@@ -1812,16 +1706,14 @@
       <w:r>
         <w:rPr>
           <w:rFonts w:ascii="Times New Roman" w:eastAsia="Times New Roman" w:hAnsi="Times New Roman" w:cs="Times New Roman"/>
-          <w:b/>
-          <w:bCs/>
           <w:color w:val="000000"/>
           <w:sz w:val="28"/>
           <w:szCs w:val="28"/>
         </w:rPr>
         <w:t>.</w:t>
       </w:r>
-      <w:bookmarkEnd w:id="15"/>
       <w:bookmarkEnd w:id="16"/>
+      <w:bookmarkEnd w:id="17"/>
     </w:p>
     <w:p>
       <w:pPr>
@@ -1844,8 +1736,8 @@
           <w:szCs w:val="36"/>
         </w:rPr>
       </w:pPr>
-      <w:bookmarkStart w:id="17" w:name="_Toc27871597"/>
-      <w:bookmarkStart w:id="18" w:name="_Hlk27123782"/>
+      <w:bookmarkStart w:id="18" w:name="_Toc27871597"/>
+      <w:bookmarkStart w:id="19" w:name="_Hlk27123782"/>
       <w:r>
         <w:rPr>
           <w:rFonts w:ascii="Times New Roman" w:eastAsia="Times New Roman" w:hAnsi="Times New Roman" w:cs="Times New Roman"/>
@@ -1856,7 +1748,7 @@
         </w:rPr>
         <w:t>Алгоритм программы</w:t>
       </w:r>
-      <w:bookmarkEnd w:id="17"/>
+      <w:bookmarkEnd w:id="18"/>
     </w:p>
     <w:p>
       <w:pPr>
@@ -1876,10 +1768,10 @@
           <w:szCs w:val="28"/>
         </w:rPr>
       </w:pPr>
-      <w:bookmarkStart w:id="19" w:name="_Toc27871556"/>
-      <w:bookmarkStart w:id="20" w:name="_Toc27871598"/>
-      <w:bookmarkStart w:id="21" w:name="_Hlk27123813"/>
-      <w:bookmarkEnd w:id="18"/>
+      <w:bookmarkStart w:id="20" w:name="_Toc27871556"/>
+      <w:bookmarkStart w:id="21" w:name="_Toc27871598"/>
+      <w:bookmarkStart w:id="22" w:name="_Hlk27123813"/>
+      <w:bookmarkEnd w:id="19"/>
       <w:r>
         <w:rPr>
           <w:rFonts w:ascii="Times New Roman" w:eastAsia="Times New Roman" w:hAnsi="Times New Roman" w:cs="Times New Roman"/>
@@ -1889,8 +1781,8 @@
         </w:rPr>
         <w:t>Пользователь при помощи графического интерфейса, либо при помощи клавиатуры вводит выражение, которое необходимо вычислить</w:t>
       </w:r>
-      <w:bookmarkEnd w:id="19"/>
       <w:bookmarkEnd w:id="20"/>
+      <w:bookmarkEnd w:id="21"/>
     </w:p>
     <w:p>
       <w:pPr>
@@ -1926,11 +1818,11 @@
           <w:szCs w:val="28"/>
         </w:rPr>
       </w:pPr>
-      <w:bookmarkStart w:id="22" w:name="_Toc27871557"/>
-      <w:bookmarkStart w:id="23" w:name="_Toc27871599"/>
-      <w:bookmarkStart w:id="24" w:name="_Toc27124697"/>
-      <w:bookmarkStart w:id="25" w:name="_Toc27125402"/>
-      <w:bookmarkEnd w:id="21"/>
+      <w:bookmarkStart w:id="23" w:name="_Toc27871557"/>
+      <w:bookmarkStart w:id="24" w:name="_Toc27871599"/>
+      <w:bookmarkStart w:id="25" w:name="_Toc27124697"/>
+      <w:bookmarkStart w:id="26" w:name="_Toc27125402"/>
+      <w:bookmarkEnd w:id="22"/>
       <w:r>
         <w:rPr>
           <w:rFonts w:ascii="Times New Roman" w:eastAsia="Times New Roman" w:hAnsi="Times New Roman" w:cs="Times New Roman"/>
@@ -1986,8 +1878,8 @@
         </w:rPr>
         <w:t>”.</w:t>
       </w:r>
-      <w:bookmarkEnd w:id="22"/>
       <w:bookmarkEnd w:id="23"/>
+      <w:bookmarkEnd w:id="24"/>
     </w:p>
     <w:p>
       <w:pPr>
@@ -2023,10 +1915,10 @@
           <w:szCs w:val="28"/>
         </w:rPr>
       </w:pPr>
-      <w:bookmarkStart w:id="26" w:name="_Toc27871558"/>
-      <w:bookmarkStart w:id="27" w:name="_Toc27871600"/>
-      <w:bookmarkEnd w:id="24"/>
+      <w:bookmarkStart w:id="27" w:name="_Toc27871558"/>
+      <w:bookmarkStart w:id="28" w:name="_Toc27871600"/>
       <w:bookmarkEnd w:id="25"/>
+      <w:bookmarkEnd w:id="26"/>
       <w:r>
         <w:rPr>
           <w:rFonts w:ascii="Times New Roman" w:eastAsia="Times New Roman" w:hAnsi="Times New Roman" w:cs="Times New Roman"/>
@@ -2045,8 +1937,8 @@
         </w:rPr>
         <w:t xml:space="preserve"> выражение упрощается очевидными случаями и затем вычисляется при помощи рекурсии.</w:t>
       </w:r>
-      <w:bookmarkEnd w:id="26"/>
       <w:bookmarkEnd w:id="27"/>
+      <w:bookmarkEnd w:id="28"/>
     </w:p>
     <w:p>
       <w:pPr>
@@ -2093,8 +1985,8 @@
           <w:szCs w:val="28"/>
         </w:rPr>
       </w:pPr>
-      <w:bookmarkStart w:id="28" w:name="_Toc27871559"/>
-      <w:bookmarkStart w:id="29" w:name="_Toc27871601"/>
+      <w:bookmarkStart w:id="29" w:name="_Toc27871559"/>
+      <w:bookmarkStart w:id="30" w:name="_Toc27871601"/>
       <w:r>
         <w:rPr>
           <w:rFonts w:ascii="Times New Roman" w:eastAsia="Times New Roman" w:hAnsi="Times New Roman" w:cs="Times New Roman"/>
@@ -2104,8 +1996,8 @@
         </w:rPr>
         <w:t>На экран выводится результат.</w:t>
       </w:r>
-      <w:bookmarkEnd w:id="28"/>
       <w:bookmarkEnd w:id="29"/>
+      <w:bookmarkEnd w:id="30"/>
     </w:p>
     <w:p>
       <w:pPr>
@@ -2156,8 +2048,8 @@
           <w:szCs w:val="36"/>
         </w:rPr>
       </w:pPr>
-      <w:bookmarkStart w:id="30" w:name="_Hlk27124068"/>
-      <w:bookmarkStart w:id="31" w:name="_Toc27871602"/>
+      <w:bookmarkStart w:id="31" w:name="_Hlk27124068"/>
+      <w:bookmarkStart w:id="32" w:name="_Toc27871602"/>
       <w:r>
         <w:rPr>
           <w:rFonts w:ascii="Times New Roman" w:eastAsia="Times New Roman" w:hAnsi="Times New Roman" w:cs="Times New Roman"/>
@@ -2168,8 +2060,8 @@
         </w:rPr>
         <w:t>Проверка корректности работы</w:t>
       </w:r>
-      <w:bookmarkEnd w:id="30"/>
       <w:bookmarkEnd w:id="31"/>
+      <w:bookmarkEnd w:id="32"/>
     </w:p>
     <w:p>
       <w:pPr>
@@ -2185,8 +2077,8 @@
           <w:lang w:val="en-US"/>
         </w:rPr>
       </w:pPr>
-      <w:bookmarkStart w:id="32" w:name="_Toc27871561"/>
-      <w:bookmarkStart w:id="33" w:name="_Toc27871603"/>
+      <w:bookmarkStart w:id="33" w:name="_Toc27871561"/>
+      <w:bookmarkStart w:id="34" w:name="_Toc27871603"/>
       <w:r>
         <w:rPr>
           <w:rFonts w:ascii="Times New Roman" w:eastAsia="Times New Roman" w:hAnsi="Times New Roman" w:cs="Times New Roman"/>
@@ -2242,8 +2134,8 @@
           </wp:inline>
         </w:drawing>
       </w:r>
-      <w:bookmarkEnd w:id="32"/>
       <w:bookmarkEnd w:id="33"/>
+      <w:bookmarkEnd w:id="34"/>
     </w:p>
     <w:p>
       <w:pPr>
@@ -2279,7 +2171,7 @@
           <w:szCs w:val="36"/>
         </w:rPr>
       </w:pPr>
-      <w:bookmarkStart w:id="34" w:name="_Toc27871604"/>
+      <w:bookmarkStart w:id="35" w:name="_Toc27871604"/>
       <w:r>
         <w:rPr>
           <w:rFonts w:ascii="Times New Roman" w:eastAsia="Times New Roman" w:hAnsi="Times New Roman" w:cs="Times New Roman"/>
@@ -2290,7 +2182,7 @@
         </w:rPr>
         <w:t>Вывод</w:t>
       </w:r>
-      <w:bookmarkEnd w:id="34"/>
+      <w:bookmarkEnd w:id="35"/>
     </w:p>
     <w:p>
       <w:pPr>
@@ -2323,10 +2215,10 @@
           <w:szCs w:val="28"/>
         </w:rPr>
       </w:pPr>
-      <w:bookmarkStart w:id="35" w:name="_Toc27124706"/>
-      <w:bookmarkStart w:id="36" w:name="_Toc27125411"/>
-      <w:bookmarkStart w:id="37" w:name="_Toc27871563"/>
-      <w:bookmarkStart w:id="38" w:name="_Toc27871605"/>
+      <w:bookmarkStart w:id="36" w:name="_Toc27124706"/>
+      <w:bookmarkStart w:id="37" w:name="_Toc27125411"/>
+      <w:bookmarkStart w:id="38" w:name="_Toc27871563"/>
+      <w:bookmarkStart w:id="39" w:name="_Toc27871605"/>
       <w:r>
         <w:rPr>
           <w:rFonts w:ascii="Times New Roman" w:eastAsia="Times New Roman" w:hAnsi="Times New Roman" w:cs="Times New Roman"/>
@@ -2397,10 +2289,10 @@
         </w:rPr>
         <w:t>.</w:t>
       </w:r>
-      <w:bookmarkEnd w:id="35"/>
       <w:bookmarkEnd w:id="36"/>
       <w:bookmarkEnd w:id="37"/>
       <w:bookmarkEnd w:id="38"/>
+      <w:bookmarkEnd w:id="39"/>
     </w:p>
     <w:p>
       <w:pPr>
@@ -2417,10 +2309,10 @@
           <w:szCs w:val="28"/>
         </w:rPr>
       </w:pPr>
-      <w:bookmarkStart w:id="39" w:name="_Toc27871564"/>
-      <w:bookmarkStart w:id="40" w:name="_Toc27871606"/>
-      <w:bookmarkStart w:id="41" w:name="_Toc27124707"/>
-      <w:bookmarkStart w:id="42" w:name="_Toc27125412"/>
+      <w:bookmarkStart w:id="40" w:name="_Toc27871564"/>
+      <w:bookmarkStart w:id="41" w:name="_Toc27871606"/>
+      <w:bookmarkStart w:id="42" w:name="_Toc27124707"/>
+      <w:bookmarkStart w:id="43" w:name="_Toc27125412"/>
       <w:r>
         <w:rPr>
           <w:rFonts w:ascii="Times New Roman" w:eastAsia="Times New Roman" w:hAnsi="Times New Roman" w:cs="Times New Roman"/>
@@ -2502,8 +2394,8 @@
         </w:rPr>
         <w:t>.</w:t>
       </w:r>
-      <w:bookmarkEnd w:id="39"/>
       <w:bookmarkEnd w:id="40"/>
+      <w:bookmarkEnd w:id="41"/>
       <w:r>
         <w:rPr>
           <w:rFonts w:ascii="Times New Roman" w:eastAsia="Times New Roman" w:hAnsi="Times New Roman" w:cs="Times New Roman"/>
@@ -2514,8 +2406,8 @@
         </w:rPr>
         <w:t xml:space="preserve"> </w:t>
       </w:r>
-      <w:bookmarkEnd w:id="41"/>
       <w:bookmarkEnd w:id="42"/>
+      <w:bookmarkEnd w:id="43"/>
     </w:p>
     <w:p>
       <w:pPr>
@@ -2546,7 +2438,7 @@
           <w:szCs w:val="36"/>
         </w:rPr>
       </w:pPr>
-      <w:bookmarkStart w:id="43" w:name="_Toc27871607"/>
+      <w:bookmarkStart w:id="44" w:name="_Toc27871607"/>
       <w:r>
         <w:rPr>
           <w:rFonts w:ascii="Times New Roman" w:eastAsia="Times New Roman" w:hAnsi="Times New Roman" w:cs="Times New Roman"/>
@@ -2577,7 +2469,7 @@
         </w:rPr>
         <w:t>программы</w:t>
       </w:r>
-      <w:bookmarkEnd w:id="43"/>
+      <w:bookmarkEnd w:id="44"/>
     </w:p>
     <w:p>
       <w:hyperlink r:id="rId12" w:history="1">
@@ -2589,8 +2481,6 @@
           <w:t>https://github.com/mycelium/hsse-fp-2019-2/tree/353090480001_Pavel-Smirnov/tasks/course_work/calc</w:t>
         </w:r>
       </w:hyperlink>
-      <w:bookmarkStart w:id="44" w:name="_GoBack"/>
-      <w:bookmarkEnd w:id="44"/>
     </w:p>
     <w:sectPr>
       <w:type w:val="continuous"/>

</xml_diff>